<commit_message>
add files layout header navigation, layout menu navigation
</commit_message>
<xml_diff>
--- a/Báo cáo đô án di động.docx
+++ b/Báo cáo đô án di động.docx
@@ -4,7 +4,7 @@
   <w:body>
     <w:p>
       <w:pPr>
-        <w:pStyle w:val="ListParagraph"/>
+        <w:pStyle w:val="oancuaDanhsach"/>
         <w:numPr>
           <w:ilvl w:val="0"/>
           <w:numId w:val="2"/>
@@ -28,7 +28,7 @@
     </w:p>
     <w:p>
       <w:pPr>
-        <w:pStyle w:val="ListParagraph"/>
+        <w:pStyle w:val="oancuaDanhsach"/>
         <w:numPr>
           <w:ilvl w:val="1"/>
           <w:numId w:val="2"/>
@@ -46,7 +46,7 @@
     </w:p>
     <w:p>
       <w:pPr>
-        <w:pStyle w:val="ListParagraph"/>
+        <w:pStyle w:val="oancuaDanhsach"/>
         <w:numPr>
           <w:ilvl w:val="1"/>
           <w:numId w:val="2"/>
@@ -64,7 +64,7 @@
     </w:p>
     <w:p>
       <w:pPr>
-        <w:pStyle w:val="ListParagraph"/>
+        <w:pStyle w:val="oancuaDanhsach"/>
         <w:numPr>
           <w:ilvl w:val="1"/>
           <w:numId w:val="2"/>
@@ -82,7 +82,7 @@
     </w:p>
     <w:p>
       <w:pPr>
-        <w:pStyle w:val="ListParagraph"/>
+        <w:pStyle w:val="oancuaDanhsach"/>
         <w:numPr>
           <w:ilvl w:val="1"/>
           <w:numId w:val="2"/>
@@ -95,18 +95,12 @@
         <w:rPr>
           <w:lang w:val="vi-VN"/>
         </w:rPr>
-        <w:t xml:space="preserve">(WHY) </w:t>
-      </w:r>
-      <w:r>
-        <w:rPr>
-          <w:lang w:val="vi-VN"/>
-        </w:rPr>
-        <w:t>Mục đích đồ án</w:t>
-      </w:r>
-    </w:p>
-    <w:p>
-      <w:pPr>
-        <w:pStyle w:val="ListParagraph"/>
+        <w:t>(WHY) Mục đích đồ án</w:t>
+      </w:r>
+    </w:p>
+    <w:p>
+      <w:pPr>
+        <w:pStyle w:val="oancuaDanhsach"/>
         <w:numPr>
           <w:ilvl w:val="1"/>
           <w:numId w:val="2"/>
@@ -119,18 +113,12 @@
         <w:rPr>
           <w:lang w:val="vi-VN"/>
         </w:rPr>
-        <w:t xml:space="preserve">(WHAT) </w:t>
-      </w:r>
-      <w:r>
-        <w:rPr>
-          <w:lang w:val="vi-VN"/>
-        </w:rPr>
-        <w:t>Kết quả đạt được</w:t>
-      </w:r>
-    </w:p>
-    <w:p>
-      <w:pPr>
-        <w:pStyle w:val="ListParagraph"/>
+        <w:t>(WHAT) Kết quả đạt được</w:t>
+      </w:r>
+    </w:p>
+    <w:p>
+      <w:pPr>
+        <w:pStyle w:val="oancuaDanhsach"/>
         <w:numPr>
           <w:ilvl w:val="0"/>
           <w:numId w:val="2"/>
@@ -148,7 +136,7 @@
     </w:p>
     <w:p>
       <w:pPr>
-        <w:pStyle w:val="ListParagraph"/>
+        <w:pStyle w:val="oancuaDanhsach"/>
         <w:numPr>
           <w:ilvl w:val="1"/>
           <w:numId w:val="2"/>
@@ -206,7 +194,7 @@
     </w:p>
     <w:p>
       <w:pPr>
-        <w:pStyle w:val="ListParagraph"/>
+        <w:pStyle w:val="oancuaDanhsach"/>
         <w:numPr>
           <w:ilvl w:val="0"/>
           <w:numId w:val="2"/>
@@ -224,7 +212,7 @@
     </w:p>
     <w:p>
       <w:pPr>
-        <w:pStyle w:val="ListParagraph"/>
+        <w:pStyle w:val="oancuaDanhsach"/>
         <w:numPr>
           <w:ilvl w:val="1"/>
           <w:numId w:val="2"/>
@@ -242,7 +230,7 @@
     </w:p>
     <w:p>
       <w:pPr>
-        <w:pStyle w:val="ListParagraph"/>
+        <w:pStyle w:val="oancuaDanhsach"/>
         <w:numPr>
           <w:ilvl w:val="0"/>
           <w:numId w:val="2"/>
@@ -260,7 +248,7 @@
     </w:p>
     <w:p>
       <w:pPr>
-        <w:pStyle w:val="ListParagraph"/>
+        <w:pStyle w:val="oancuaDanhsach"/>
         <w:numPr>
           <w:ilvl w:val="1"/>
           <w:numId w:val="2"/>
@@ -284,7 +272,7 @@
     </w:p>
     <w:p>
       <w:pPr>
-        <w:pStyle w:val="ListParagraph"/>
+        <w:pStyle w:val="oancuaDanhsach"/>
         <w:numPr>
           <w:ilvl w:val="0"/>
           <w:numId w:val="2"/>
@@ -302,7 +290,7 @@
     </w:p>
     <w:p>
       <w:pPr>
-        <w:pStyle w:val="ListParagraph"/>
+        <w:pStyle w:val="oancuaDanhsach"/>
         <w:numPr>
           <w:ilvl w:val="1"/>
           <w:numId w:val="2"/>
@@ -314,7 +302,7 @@
     </w:p>
     <w:p>
       <w:pPr>
-        <w:pStyle w:val="ListParagraph"/>
+        <w:pStyle w:val="oancuaDanhsach"/>
         <w:numPr>
           <w:ilvl w:val="0"/>
           <w:numId w:val="2"/>
@@ -1530,17 +1518,24 @@
     <w:lsdException w:name="Unresolved Mention" w:semiHidden="1" w:unhideWhenUsed="1"/>
     <w:lsdException w:name="Smart Link" w:semiHidden="1" w:unhideWhenUsed="1"/>
   </w:latentStyles>
-  <w:style w:type="paragraph" w:default="1" w:styleId="Normal">
+  <w:style w:type="paragraph" w:default="1" w:styleId="Binhthng">
     <w:name w:val="Normal"/>
     <w:qFormat/>
+    <w:rsid w:val="00C45104"/>
+    <w:pPr>
+      <w:spacing w:before="120" w:after="120"/>
+    </w:pPr>
+    <w:rPr>
+      <w:sz w:val="28"/>
+    </w:rPr>
   </w:style>
-  <w:style w:type="character" w:default="1" w:styleId="DefaultParagraphFont">
+  <w:style w:type="character" w:default="1" w:styleId="Phngmcinhcuaoanvn">
     <w:name w:val="Default Paragraph Font"/>
     <w:uiPriority w:val="1"/>
     <w:semiHidden/>
     <w:unhideWhenUsed/>
   </w:style>
-  <w:style w:type="table" w:default="1" w:styleId="TableNormal">
+  <w:style w:type="table" w:default="1" w:styleId="BangThngthng">
     <w:name w:val="Normal Table"/>
     <w:uiPriority w:val="99"/>
     <w:semiHidden/>
@@ -1555,15 +1550,15 @@
       </w:tblCellMar>
     </w:tblPr>
   </w:style>
-  <w:style w:type="numbering" w:default="1" w:styleId="NoList">
+  <w:style w:type="numbering" w:default="1" w:styleId="Khngco">
     <w:name w:val="No List"/>
     <w:uiPriority w:val="99"/>
     <w:semiHidden/>
     <w:unhideWhenUsed/>
   </w:style>
-  <w:style w:type="paragraph" w:styleId="ListParagraph">
+  <w:style w:type="paragraph" w:styleId="oancuaDanhsach">
     <w:name w:val="List Paragraph"/>
-    <w:basedOn w:val="Normal"/>
+    <w:basedOn w:val="Binhthng"/>
     <w:uiPriority w:val="34"/>
     <w:qFormat/>
     <w:rsid w:val="00BC495E"/>

</xml_diff>